<commit_message>
intentando paso 5+cambios y añadido al word
</commit_message>
<xml_diff>
--- a/PL1/Word.docx
+++ b/PL1/Word.docx
@@ -325,6 +325,56 @@
           <w:szCs w:val="24"/>
         </w:rPr>
       </w:pPr>
+      <w:proofErr w:type="gramStart"/>
+      <w:r>
+        <w:rPr>
+          <w:sz w:val="24"/>
+          <w:szCs w:val="24"/>
+        </w:rPr>
+        <w:t>Pila(</w:t>
+      </w:r>
+      <w:proofErr w:type="gramEnd"/>
+      <w:r>
+        <w:rPr>
+          <w:sz w:val="24"/>
+          <w:szCs w:val="24"/>
+        </w:rPr>
+        <w:t>):pila ; genera una pila vacía de longitud 0</w:t>
+      </w:r>
+    </w:p>
+    <w:p>
+      <w:pPr>
+        <w:pStyle w:val="Prrafodelista"/>
+        <w:rPr>
+          <w:sz w:val="24"/>
+          <w:szCs w:val="24"/>
+        </w:rPr>
+      </w:pPr>
+      <w:proofErr w:type="gramStart"/>
+      <w:r>
+        <w:rPr>
+          <w:sz w:val="24"/>
+          <w:szCs w:val="24"/>
+        </w:rPr>
+        <w:t>Apilar(</w:t>
+      </w:r>
+      <w:proofErr w:type="spellStart"/>
+      <w:proofErr w:type="gramEnd"/>
+      <w:r>
+        <w:rPr>
+          <w:sz w:val="24"/>
+          <w:szCs w:val="24"/>
+        </w:rPr>
+        <w:t>Vehiculo</w:t>
+      </w:r>
+      <w:proofErr w:type="spellEnd"/>
+      <w:r>
+        <w:rPr>
+          <w:sz w:val="24"/>
+          <w:szCs w:val="24"/>
+        </w:rPr>
+        <w:t>): ; Añade un vehículo a la cima de la pila</w:t>
+      </w:r>
     </w:p>
     <w:p>
       <w:pPr>
@@ -358,6 +408,38 @@
           <w:szCs w:val="24"/>
         </w:rPr>
       </w:pPr>
+      <w:r>
+        <w:rPr>
+          <w:sz w:val="24"/>
+          <w:szCs w:val="24"/>
+        </w:rPr>
+        <w:t xml:space="preserve">Parcial </w:t>
+      </w:r>
+      <w:proofErr w:type="spellStart"/>
+      <w:proofErr w:type="gramStart"/>
+      <w:r>
+        <w:rPr>
+          <w:sz w:val="24"/>
+          <w:szCs w:val="24"/>
+        </w:rPr>
+        <w:t>Desapilar</w:t>
+      </w:r>
+      <w:proofErr w:type="spellEnd"/>
+      <w:r>
+        <w:rPr>
+          <w:sz w:val="24"/>
+          <w:szCs w:val="24"/>
+        </w:rPr>
+        <w:t>(</w:t>
+      </w:r>
+      <w:proofErr w:type="gramEnd"/>
+      <w:r>
+        <w:rPr>
+          <w:sz w:val="24"/>
+          <w:szCs w:val="24"/>
+        </w:rPr>
+        <w:t>): ; Saca el ultimo vehículo añadido a la pila</w:t>
+      </w:r>
     </w:p>
     <w:p>
       <w:pPr>
@@ -391,6 +473,111 @@
           <w:szCs w:val="24"/>
         </w:rPr>
       </w:pPr>
+      <w:r>
+        <w:rPr>
+          <w:sz w:val="24"/>
+          <w:szCs w:val="24"/>
+        </w:rPr>
+        <w:t xml:space="preserve">Parcial </w:t>
+      </w:r>
+      <w:proofErr w:type="gramStart"/>
+      <w:r>
+        <w:rPr>
+          <w:sz w:val="24"/>
+          <w:szCs w:val="24"/>
+        </w:rPr>
+        <w:t>Cima(</w:t>
+      </w:r>
+      <w:proofErr w:type="gramEnd"/>
+      <w:r>
+        <w:rPr>
+          <w:sz w:val="24"/>
+          <w:szCs w:val="24"/>
+        </w:rPr>
+        <w:t xml:space="preserve">): </w:t>
+      </w:r>
+      <w:proofErr w:type="spellStart"/>
+      <w:r>
+        <w:rPr>
+          <w:sz w:val="24"/>
+          <w:szCs w:val="24"/>
+        </w:rPr>
+        <w:t>Vehiculo</w:t>
+      </w:r>
+      <w:proofErr w:type="spellEnd"/>
+      <w:r>
+        <w:rPr>
+          <w:sz w:val="24"/>
+          <w:szCs w:val="24"/>
+        </w:rPr>
+        <w:t>; Muestra el último vehículo añadido a la pila</w:t>
+      </w:r>
+    </w:p>
+    <w:p>
+      <w:pPr>
+        <w:pStyle w:val="Prrafodelista"/>
+        <w:rPr>
+          <w:sz w:val="24"/>
+          <w:szCs w:val="24"/>
+        </w:rPr>
+      </w:pPr>
+      <w:proofErr w:type="spellStart"/>
+      <w:r>
+        <w:rPr>
+          <w:sz w:val="24"/>
+          <w:szCs w:val="24"/>
+        </w:rPr>
+        <w:t>Es_</w:t>
+      </w:r>
+      <w:proofErr w:type="gramStart"/>
+      <w:r>
+        <w:rPr>
+          <w:sz w:val="24"/>
+          <w:szCs w:val="24"/>
+        </w:rPr>
+        <w:t>vacia</w:t>
+      </w:r>
+      <w:proofErr w:type="spellEnd"/>
+      <w:r>
+        <w:rPr>
+          <w:sz w:val="24"/>
+          <w:szCs w:val="24"/>
+        </w:rPr>
+        <w:t>(</w:t>
+      </w:r>
+      <w:proofErr w:type="gramEnd"/>
+      <w:r>
+        <w:rPr>
+          <w:sz w:val="24"/>
+          <w:szCs w:val="24"/>
+        </w:rPr>
+        <w:t xml:space="preserve">): </w:t>
+      </w:r>
+      <w:proofErr w:type="spellStart"/>
+      <w:r>
+        <w:rPr>
+          <w:sz w:val="24"/>
+          <w:szCs w:val="24"/>
+        </w:rPr>
+        <w:t>Bool</w:t>
+      </w:r>
+      <w:proofErr w:type="spellEnd"/>
+      <w:r>
+        <w:rPr>
+          <w:sz w:val="24"/>
+          <w:szCs w:val="24"/>
+        </w:rPr>
+        <w:t>; Devuelve True si la pila está vacía</w:t>
+      </w:r>
+    </w:p>
+    <w:p>
+      <w:pPr>
+        <w:pStyle w:val="Prrafodelista"/>
+        <w:rPr>
+          <w:sz w:val="24"/>
+          <w:szCs w:val="24"/>
+        </w:rPr>
+      </w:pPr>
     </w:p>
     <w:p>
       <w:pPr>
@@ -423,15 +610,6 @@
         </w:rPr>
         <w:tab/>
       </w:r>
-    </w:p>
-    <w:p>
-      <w:pPr>
-        <w:pStyle w:val="Prrafodelista"/>
-        <w:rPr>
-          <w:sz w:val="24"/>
-          <w:szCs w:val="24"/>
-        </w:rPr>
-      </w:pPr>
     </w:p>
     <w:p>
       <w:pPr>
@@ -988,7 +1166,6 @@
           <w:sz w:val="24"/>
           <w:szCs w:val="24"/>
         </w:rPr>
-        <w:lastRenderedPageBreak/>
         <w:t>b.2) Para implementar ambos Tipos Abstractos de datos hemos usado memoria dinámica. Cada TAD consta de dos clases, la suya y el nodo. Un nodo es una celda que contiene un elemento de la estructura de datos además de un puntero que apunta al anterior nodo. En el caso de Colas, hay además un puntero que apunta al inicio, por donde salen los elementos y otro que apunta al final, por donde entran. La pila solo tiene uno apuntando al nodo que en ese momento sea la cima.</w:t>
       </w:r>
     </w:p>

</xml_diff>

<commit_message>
Arreglado nodo, ya hay consistencia de vehículos
</commit_message>
<xml_diff>
--- a/PL1/Word.docx
+++ b/PL1/Word.docx
@@ -46,35 +46,35 @@
         <w:jc w:val="center"/>
         <w:rPr>
           <w:color w:val="FF0000"/>
-          <w:sz w:val="52"/>
-          <w:szCs w:val="52"/>
+          <w:sz w:val="24"/>
+          <w:szCs w:val="24"/>
         </w:rPr>
       </w:pPr>
       <w:r>
         <w:rPr>
           <w:color w:val="FF0000"/>
-          <w:sz w:val="52"/>
-          <w:szCs w:val="52"/>
-        </w:rPr>
-        <w:t xml:space="preserve">Quitar métodos de pruebas como </w:t>
-      </w:r>
-      <w:proofErr w:type="gramStart"/>
-      <w:r>
+          <w:sz w:val="24"/>
+          <w:szCs w:val="24"/>
+        </w:rPr>
+        <w:t>Quitar métodos de pruebas como fin()</w:t>
+      </w:r>
+    </w:p>
+    <w:p>
+      <w:pPr>
+        <w:jc w:val="center"/>
         <w:rPr>
           <w:color w:val="FF0000"/>
-          <w:sz w:val="52"/>
-          <w:szCs w:val="52"/>
-        </w:rPr>
-        <w:t>fin(</w:t>
-      </w:r>
-      <w:proofErr w:type="gramEnd"/>
+          <w:sz w:val="24"/>
+          <w:szCs w:val="24"/>
+        </w:rPr>
+      </w:pPr>
       <w:r>
         <w:rPr>
           <w:color w:val="FF0000"/>
-          <w:sz w:val="52"/>
-          <w:szCs w:val="52"/>
-        </w:rPr>
-        <w:t>)</w:t>
+          <w:sz w:val="24"/>
+          <w:szCs w:val="24"/>
+        </w:rPr>
+        <w:t>Cambiar la implementación de mostrar cola? (ya se puede)</w:t>
       </w:r>
     </w:p>
     <w:p>
@@ -325,32 +325,22 @@
           <w:szCs w:val="24"/>
         </w:rPr>
       </w:pPr>
-      <w:proofErr w:type="gramStart"/>
-      <w:r>
-        <w:rPr>
-          <w:sz w:val="24"/>
-          <w:szCs w:val="24"/>
-        </w:rPr>
-        <w:t>Pila(</w:t>
-      </w:r>
-      <w:proofErr w:type="gramEnd"/>
-      <w:r>
-        <w:rPr>
-          <w:sz w:val="24"/>
-          <w:szCs w:val="24"/>
-        </w:rPr>
-        <w:t>):pila ; genera una pila vacía de longitud 0</w:t>
-      </w:r>
-    </w:p>
-    <w:p>
-      <w:pPr>
-        <w:pStyle w:val="Prrafodelista"/>
-        <w:rPr>
-          <w:sz w:val="24"/>
-          <w:szCs w:val="24"/>
-        </w:rPr>
-      </w:pPr>
-      <w:proofErr w:type="gramStart"/>
+      <w:r>
+        <w:rPr>
+          <w:sz w:val="24"/>
+          <w:szCs w:val="24"/>
+        </w:rPr>
+        <w:t>Pila():pila ; genera una pila vacía de longitud 0</w:t>
+      </w:r>
+    </w:p>
+    <w:p>
+      <w:pPr>
+        <w:pStyle w:val="Prrafodelista"/>
+        <w:rPr>
+          <w:sz w:val="24"/>
+          <w:szCs w:val="24"/>
+        </w:rPr>
+      </w:pPr>
       <w:r>
         <w:rPr>
           <w:sz w:val="24"/>
@@ -359,7 +349,6 @@
         <w:t>Apilar(</w:t>
       </w:r>
       <w:proofErr w:type="spellStart"/>
-      <w:proofErr w:type="gramEnd"/>
       <w:r>
         <w:rPr>
           <w:sz w:val="24"/>
@@ -416,7 +405,6 @@
         <w:t xml:space="preserve">Parcial </w:t>
       </w:r>
       <w:proofErr w:type="spellStart"/>
-      <w:proofErr w:type="gramStart"/>
       <w:r>
         <w:rPr>
           <w:sz w:val="24"/>
@@ -430,15 +418,7 @@
           <w:sz w:val="24"/>
           <w:szCs w:val="24"/>
         </w:rPr>
-        <w:t>(</w:t>
-      </w:r>
-      <w:proofErr w:type="gramEnd"/>
-      <w:r>
-        <w:rPr>
-          <w:sz w:val="24"/>
-          <w:szCs w:val="24"/>
-        </w:rPr>
-        <w:t>): ; Saca el ultimo vehículo añadido a la pila</w:t>
+        <w:t>(): ; Saca el ultimo vehículo añadido a la pila</w:t>
       </w:r>
     </w:p>
     <w:p>
@@ -478,23 +458,7 @@
           <w:sz w:val="24"/>
           <w:szCs w:val="24"/>
         </w:rPr>
-        <w:t xml:space="preserve">Parcial </w:t>
-      </w:r>
-      <w:proofErr w:type="gramStart"/>
-      <w:r>
-        <w:rPr>
-          <w:sz w:val="24"/>
-          <w:szCs w:val="24"/>
-        </w:rPr>
-        <w:t>Cima(</w:t>
-      </w:r>
-      <w:proofErr w:type="gramEnd"/>
-      <w:r>
-        <w:rPr>
-          <w:sz w:val="24"/>
-          <w:szCs w:val="24"/>
-        </w:rPr>
-        <w:t xml:space="preserve">): </w:t>
+        <w:t xml:space="preserve">Parcial Cima(): </w:t>
       </w:r>
       <w:proofErr w:type="spellStart"/>
       <w:r>
@@ -527,15 +491,7 @@
           <w:sz w:val="24"/>
           <w:szCs w:val="24"/>
         </w:rPr>
-        <w:t>Es_</w:t>
-      </w:r>
-      <w:proofErr w:type="gramStart"/>
-      <w:r>
-        <w:rPr>
-          <w:sz w:val="24"/>
-          <w:szCs w:val="24"/>
-        </w:rPr>
-        <w:t>vacia</w:t>
+        <w:t>Es_vacia</w:t>
       </w:r>
       <w:proofErr w:type="spellEnd"/>
       <w:r>
@@ -543,15 +499,7 @@
           <w:sz w:val="24"/>
           <w:szCs w:val="24"/>
         </w:rPr>
-        <w:t>(</w:t>
-      </w:r>
-      <w:proofErr w:type="gramEnd"/>
-      <w:r>
-        <w:rPr>
-          <w:sz w:val="24"/>
-          <w:szCs w:val="24"/>
-        </w:rPr>
-        <w:t xml:space="preserve">): </w:t>
+        <w:t xml:space="preserve">(): </w:t>
       </w:r>
       <w:proofErr w:type="spellStart"/>
       <w:r>
@@ -718,32 +666,22 @@
           <w:szCs w:val="24"/>
         </w:rPr>
       </w:pPr>
-      <w:proofErr w:type="gramStart"/>
-      <w:r>
-        <w:rPr>
-          <w:sz w:val="24"/>
-          <w:szCs w:val="24"/>
-        </w:rPr>
-        <w:t>Cola(</w:t>
-      </w:r>
-      <w:proofErr w:type="gramEnd"/>
-      <w:r>
-        <w:rPr>
-          <w:sz w:val="24"/>
-          <w:szCs w:val="24"/>
-        </w:rPr>
-        <w:t>):cola ; genera una cola vacía (con ambos nodos a NULL y con longitud 0)</w:t>
-      </w:r>
-    </w:p>
-    <w:p>
-      <w:pPr>
-        <w:pStyle w:val="Prrafodelista"/>
-        <w:rPr>
-          <w:sz w:val="24"/>
-          <w:szCs w:val="24"/>
-        </w:rPr>
-      </w:pPr>
-      <w:proofErr w:type="gramStart"/>
+      <w:r>
+        <w:rPr>
+          <w:sz w:val="24"/>
+          <w:szCs w:val="24"/>
+        </w:rPr>
+        <w:t>Cola():cola ; genera una cola vacía (con ambos nodos a NULL y con longitud 0)</w:t>
+      </w:r>
+    </w:p>
+    <w:p>
+      <w:pPr>
+        <w:pStyle w:val="Prrafodelista"/>
+        <w:rPr>
+          <w:sz w:val="24"/>
+          <w:szCs w:val="24"/>
+        </w:rPr>
+      </w:pPr>
       <w:r>
         <w:rPr>
           <w:sz w:val="24"/>
@@ -752,7 +690,6 @@
         <w:t>Encolar(</w:t>
       </w:r>
       <w:proofErr w:type="spellStart"/>
-      <w:proofErr w:type="gramEnd"/>
       <w:r>
         <w:rPr>
           <w:sz w:val="24"/>
@@ -815,23 +752,7 @@
           <w:sz w:val="24"/>
           <w:szCs w:val="24"/>
         </w:rPr>
-        <w:t xml:space="preserve">Parcial </w:t>
-      </w:r>
-      <w:proofErr w:type="gramStart"/>
-      <w:r>
-        <w:rPr>
-          <w:sz w:val="24"/>
-          <w:szCs w:val="24"/>
-        </w:rPr>
-        <w:t>Desencolar(</w:t>
-      </w:r>
-      <w:proofErr w:type="gramEnd"/>
-      <w:r>
-        <w:rPr>
-          <w:sz w:val="24"/>
-          <w:szCs w:val="24"/>
-        </w:rPr>
-        <w:t>): Vehículo; Saca el ultimo vehículo de la cola (y lo devuelve)</w:t>
+        <w:t>Parcial Desencolar(): Vehículo; Saca el ultimo vehículo de la cola (y lo devuelve)</w:t>
       </w:r>
     </w:p>
     <w:p>
@@ -880,23 +801,7 @@
           <w:sz w:val="24"/>
           <w:szCs w:val="24"/>
         </w:rPr>
-        <w:t xml:space="preserve">Parcial </w:t>
-      </w:r>
-      <w:proofErr w:type="gramStart"/>
-      <w:r>
-        <w:rPr>
-          <w:sz w:val="24"/>
-          <w:szCs w:val="24"/>
-        </w:rPr>
-        <w:t>Inicio(</w:t>
-      </w:r>
-      <w:proofErr w:type="gramEnd"/>
-      <w:r>
-        <w:rPr>
-          <w:sz w:val="24"/>
-          <w:szCs w:val="24"/>
-        </w:rPr>
-        <w:t>): Vehículo; Muestra el primer vehículo de la cola</w:t>
+        <w:t>Parcial Inicio(): Vehículo; Muestra el primer vehículo de la cola</w:t>
       </w:r>
     </w:p>
     <w:p>
@@ -913,15 +818,7 @@
           <w:sz w:val="24"/>
           <w:szCs w:val="24"/>
         </w:rPr>
-        <w:t>Get_</w:t>
-      </w:r>
-      <w:proofErr w:type="gramStart"/>
-      <w:r>
-        <w:rPr>
-          <w:sz w:val="24"/>
-          <w:szCs w:val="24"/>
-        </w:rPr>
-        <w:t>longitud</w:t>
+        <w:t>Get_longitud</w:t>
       </w:r>
       <w:proofErr w:type="spellEnd"/>
       <w:r>
@@ -929,15 +826,7 @@
           <w:sz w:val="24"/>
           <w:szCs w:val="24"/>
         </w:rPr>
-        <w:t>(</w:t>
-      </w:r>
-      <w:proofErr w:type="gramEnd"/>
-      <w:r>
-        <w:rPr>
-          <w:sz w:val="24"/>
-          <w:szCs w:val="24"/>
-        </w:rPr>
-        <w:t>): Entero; Devuelve la longitud de la cola, 0 si es vacía</w:t>
+        <w:t>(): Entero; Devuelve la longitud de la cola, 0 si es vacía</w:t>
       </w:r>
     </w:p>
     <w:p>
@@ -954,9 +843,315 @@
           <w:sz w:val="24"/>
           <w:szCs w:val="24"/>
         </w:rPr>
-        <w:t>Es_</w:t>
-      </w:r>
-      <w:proofErr w:type="gramStart"/>
+        <w:t>Es_vacia</w:t>
+      </w:r>
+      <w:proofErr w:type="spellEnd"/>
+      <w:r>
+        <w:rPr>
+          <w:sz w:val="24"/>
+          <w:szCs w:val="24"/>
+        </w:rPr>
+        <w:t xml:space="preserve">(): </w:t>
+      </w:r>
+      <w:proofErr w:type="spellStart"/>
+      <w:r>
+        <w:rPr>
+          <w:sz w:val="24"/>
+          <w:szCs w:val="24"/>
+        </w:rPr>
+        <w:t>Bool</w:t>
+      </w:r>
+      <w:proofErr w:type="spellEnd"/>
+      <w:r>
+        <w:rPr>
+          <w:sz w:val="24"/>
+          <w:szCs w:val="24"/>
+        </w:rPr>
+        <w:t>; Devuelve True si la cola es vacía</w:t>
+      </w:r>
+    </w:p>
+    <w:p>
+      <w:pPr>
+        <w:pStyle w:val="Prrafodelista"/>
+        <w:rPr>
+          <w:sz w:val="24"/>
+          <w:szCs w:val="24"/>
+        </w:rPr>
+      </w:pPr>
+      <w:proofErr w:type="spellStart"/>
+      <w:r>
+        <w:rPr>
+          <w:sz w:val="24"/>
+          <w:szCs w:val="24"/>
+        </w:rPr>
+        <w:t>Mostrar_cola</w:t>
+      </w:r>
+      <w:proofErr w:type="spellEnd"/>
+      <w:r>
+        <w:rPr>
+          <w:sz w:val="24"/>
+          <w:szCs w:val="24"/>
+        </w:rPr>
+        <w:t xml:space="preserve">(): </w:t>
+      </w:r>
+      <w:proofErr w:type="spellStart"/>
+      <w:r>
+        <w:rPr>
+          <w:sz w:val="24"/>
+          <w:szCs w:val="24"/>
+        </w:rPr>
+        <w:t>Vehiculos</w:t>
+      </w:r>
+      <w:proofErr w:type="spellEnd"/>
+      <w:r>
+        <w:rPr>
+          <w:sz w:val="24"/>
+          <w:szCs w:val="24"/>
+        </w:rPr>
+        <w:t>; Va mostrando el primer vehículo de la cola uno detrás de otro.</w:t>
+      </w:r>
+    </w:p>
+    <w:p>
+      <w:pPr>
+        <w:pStyle w:val="Prrafodelista"/>
+        <w:rPr>
+          <w:sz w:val="24"/>
+          <w:szCs w:val="24"/>
+        </w:rPr>
+      </w:pPr>
+    </w:p>
+    <w:p>
+      <w:pPr>
+        <w:pStyle w:val="Prrafodelista"/>
+        <w:rPr>
+          <w:sz w:val="24"/>
+          <w:szCs w:val="24"/>
+        </w:rPr>
+      </w:pPr>
+    </w:p>
+    <w:p>
+      <w:pPr>
+        <w:pStyle w:val="Prrafodelista"/>
+        <w:rPr>
+          <w:sz w:val="24"/>
+          <w:szCs w:val="24"/>
+        </w:rPr>
+      </w:pPr>
+    </w:p>
+    <w:p>
+      <w:pPr>
+        <w:pStyle w:val="Prrafodelista"/>
+        <w:rPr>
+          <w:sz w:val="24"/>
+          <w:szCs w:val="24"/>
+        </w:rPr>
+      </w:pPr>
+    </w:p>
+    <w:p>
+      <w:pPr>
+        <w:pStyle w:val="Prrafodelista"/>
+        <w:rPr>
+          <w:sz w:val="24"/>
+          <w:szCs w:val="24"/>
+        </w:rPr>
+      </w:pPr>
+    </w:p>
+    <w:p>
+      <w:pPr>
+        <w:pStyle w:val="Prrafodelista"/>
+        <w:rPr>
+          <w:sz w:val="24"/>
+          <w:szCs w:val="24"/>
+        </w:rPr>
+      </w:pPr>
+    </w:p>
+    <w:p>
+      <w:pPr>
+        <w:pStyle w:val="Prrafodelista"/>
+        <w:rPr>
+          <w:sz w:val="24"/>
+          <w:szCs w:val="24"/>
+        </w:rPr>
+      </w:pPr>
+    </w:p>
+    <w:p>
+      <w:pPr>
+        <w:pStyle w:val="Prrafodelista"/>
+        <w:rPr>
+          <w:sz w:val="24"/>
+          <w:szCs w:val="24"/>
+        </w:rPr>
+      </w:pPr>
+    </w:p>
+    <w:p>
+      <w:pPr>
+        <w:pStyle w:val="Prrafodelista"/>
+        <w:rPr>
+          <w:sz w:val="24"/>
+          <w:szCs w:val="24"/>
+        </w:rPr>
+      </w:pPr>
+    </w:p>
+    <w:p>
+      <w:pPr>
+        <w:pStyle w:val="Prrafodelista"/>
+        <w:rPr>
+          <w:sz w:val="24"/>
+          <w:szCs w:val="24"/>
+        </w:rPr>
+      </w:pPr>
+    </w:p>
+    <w:p>
+      <w:pPr>
+        <w:pStyle w:val="Prrafodelista"/>
+        <w:rPr>
+          <w:sz w:val="24"/>
+          <w:szCs w:val="24"/>
+        </w:rPr>
+      </w:pPr>
+    </w:p>
+    <w:p>
+      <w:pPr>
+        <w:pStyle w:val="Prrafodelista"/>
+        <w:rPr>
+          <w:sz w:val="24"/>
+          <w:szCs w:val="24"/>
+        </w:rPr>
+      </w:pPr>
+      <w:r>
+        <w:rPr>
+          <w:sz w:val="24"/>
+          <w:szCs w:val="24"/>
+        </w:rPr>
+        <w:t xml:space="preserve">b.2) Para implementar ambos Tipos Abstractos de datos hemos usado memoria dinámica. Cada TAD consta de dos clases, la suya y el nodo. Un nodo es una celda que contiene un elemento de la estructura de datos además de un puntero que apunta al </w:t>
+      </w:r>
+      <w:r>
+        <w:rPr>
+          <w:sz w:val="24"/>
+          <w:szCs w:val="24"/>
+        </w:rPr>
+        <w:t>siguiente</w:t>
+      </w:r>
+      <w:r>
+        <w:rPr>
+          <w:sz w:val="24"/>
+          <w:szCs w:val="24"/>
+        </w:rPr>
+        <w:t xml:space="preserve"> nodo. En el caso de Colas, hay además un puntero que apunta al inicio, por donde salen los elementos y otro que apunta al final, por donde entran. La pila solo tiene uno apuntando al nodo que en ese momento sea la cima.</w:t>
+      </w:r>
+    </w:p>
+    <w:p>
+      <w:pPr>
+        <w:pStyle w:val="Prrafodelista"/>
+        <w:rPr>
+          <w:sz w:val="24"/>
+          <w:szCs w:val="24"/>
+        </w:rPr>
+      </w:pPr>
+      <w:r>
+        <w:rPr>
+          <w:sz w:val="24"/>
+          <w:szCs w:val="24"/>
+        </w:rPr>
+        <w:t>Las dificultades que nos hemos encontrado han principalmente sido trabajar con punteros, ya que nunca lo habíamos hecho, y aunque en java habíamos trabajado con clases en POO, al haber dos ficheros por clase y tantos métodos nos ha costado bastante más corregir los errores.</w:t>
+      </w:r>
+      <w:r>
+        <w:rPr>
+          <w:sz w:val="24"/>
+          <w:szCs w:val="24"/>
+        </w:rPr>
+        <w:tab/>
+      </w:r>
+    </w:p>
+    <w:p>
+      <w:pPr>
+        <w:pStyle w:val="Prrafodelista"/>
+        <w:rPr>
+          <w:sz w:val="24"/>
+          <w:szCs w:val="24"/>
+        </w:rPr>
+      </w:pPr>
+    </w:p>
+    <w:p>
+      <w:pPr>
+        <w:pStyle w:val="Prrafodelista"/>
+        <w:rPr>
+          <w:sz w:val="24"/>
+          <w:szCs w:val="24"/>
+        </w:rPr>
+      </w:pPr>
+      <w:r>
+        <w:rPr>
+          <w:sz w:val="24"/>
+          <w:szCs w:val="24"/>
+        </w:rPr>
+        <w:t>b.3) Como hemos mencionado anteriormente, contamos con una clase Nodo por cada TAD. Esta toma como ”</w:t>
+      </w:r>
+      <w:proofErr w:type="spellStart"/>
+      <w:r>
+        <w:rPr>
+          <w:sz w:val="24"/>
+          <w:szCs w:val="24"/>
+        </w:rPr>
+        <w:t>friend</w:t>
+      </w:r>
+      <w:proofErr w:type="spellEnd"/>
+      <w:r>
+        <w:rPr>
+          <w:sz w:val="24"/>
+          <w:szCs w:val="24"/>
+        </w:rPr>
+        <w:t xml:space="preserve"> </w:t>
+      </w:r>
+      <w:proofErr w:type="spellStart"/>
+      <w:r>
+        <w:rPr>
+          <w:sz w:val="24"/>
+          <w:szCs w:val="24"/>
+        </w:rPr>
+        <w:t>class</w:t>
+      </w:r>
+      <w:proofErr w:type="spellEnd"/>
+      <w:r>
+        <w:rPr>
+          <w:sz w:val="24"/>
+          <w:szCs w:val="24"/>
+        </w:rPr>
+        <w:t>” a su TAD para que este pueda usarla sin problemas.</w:t>
+      </w:r>
+    </w:p>
+    <w:p>
+      <w:pPr>
+        <w:pStyle w:val="Prrafodelista"/>
+        <w:rPr>
+          <w:sz w:val="24"/>
+          <w:szCs w:val="24"/>
+        </w:rPr>
+      </w:pPr>
+      <w:r>
+        <w:rPr>
+          <w:sz w:val="24"/>
+          <w:szCs w:val="24"/>
+        </w:rPr>
+        <w:t xml:space="preserve">Para las colas, tomamos dos punteros a </w:t>
+      </w:r>
+      <w:proofErr w:type="spellStart"/>
+      <w:r>
+        <w:rPr>
+          <w:sz w:val="24"/>
+          <w:szCs w:val="24"/>
+        </w:rPr>
+        <w:t>NodoCola</w:t>
+      </w:r>
+      <w:proofErr w:type="spellEnd"/>
+      <w:r>
+        <w:rPr>
+          <w:sz w:val="24"/>
+          <w:szCs w:val="24"/>
+        </w:rPr>
+        <w:t xml:space="preserve">, primero y ultimo. Si la cola es </w:t>
+      </w:r>
+      <w:proofErr w:type="spellStart"/>
       <w:r>
         <w:rPr>
           <w:sz w:val="24"/>
@@ -970,15 +1165,7 @@
           <w:sz w:val="24"/>
           <w:szCs w:val="24"/>
         </w:rPr>
-        <w:t>(</w:t>
-      </w:r>
-      <w:proofErr w:type="gramEnd"/>
-      <w:r>
-        <w:rPr>
-          <w:sz w:val="24"/>
-          <w:szCs w:val="24"/>
-        </w:rPr>
-        <w:t xml:space="preserve">): </w:t>
+        <w:t xml:space="preserve"> apuntan a NULL. Cada vez que queremos insertar un elemento creamos un nuevo </w:t>
       </w:r>
       <w:proofErr w:type="spellStart"/>
       <w:r>
@@ -986,7 +1173,7 @@
           <w:sz w:val="24"/>
           <w:szCs w:val="24"/>
         </w:rPr>
-        <w:t>Bool</w:t>
+        <w:t>NodoCola</w:t>
       </w:r>
       <w:proofErr w:type="spellEnd"/>
       <w:r>
@@ -994,32 +1181,15 @@
           <w:sz w:val="24"/>
           <w:szCs w:val="24"/>
         </w:rPr>
-        <w:t>; Devuelve True si la cola es vacía</w:t>
-      </w:r>
-    </w:p>
-    <w:p>
-      <w:pPr>
-        <w:pStyle w:val="Prrafodelista"/>
-        <w:rPr>
-          <w:sz w:val="24"/>
-          <w:szCs w:val="24"/>
-        </w:rPr>
-      </w:pPr>
+        <w:t xml:space="preserve">; Si la cola es </w:t>
+      </w:r>
       <w:proofErr w:type="spellStart"/>
       <w:r>
         <w:rPr>
           <w:sz w:val="24"/>
           <w:szCs w:val="24"/>
         </w:rPr>
-        <w:t>Mostrar_</w:t>
-      </w:r>
-      <w:proofErr w:type="gramStart"/>
-      <w:r>
-        <w:rPr>
-          <w:sz w:val="24"/>
-          <w:szCs w:val="24"/>
-        </w:rPr>
-        <w:t>cola</w:t>
+        <w:t>vacia</w:t>
       </w:r>
       <w:proofErr w:type="spellEnd"/>
       <w:r>
@@ -1027,331 +1197,7 @@
           <w:sz w:val="24"/>
           <w:szCs w:val="24"/>
         </w:rPr>
-        <w:t>(</w:t>
-      </w:r>
-      <w:proofErr w:type="gramEnd"/>
-      <w:r>
-        <w:rPr>
-          <w:sz w:val="24"/>
-          <w:szCs w:val="24"/>
-        </w:rPr>
-        <w:t xml:space="preserve">): </w:t>
-      </w:r>
-      <w:proofErr w:type="spellStart"/>
-      <w:r>
-        <w:rPr>
-          <w:sz w:val="24"/>
-          <w:szCs w:val="24"/>
-        </w:rPr>
-        <w:t>Vehiculos</w:t>
-      </w:r>
-      <w:proofErr w:type="spellEnd"/>
-      <w:r>
-        <w:rPr>
-          <w:sz w:val="24"/>
-          <w:szCs w:val="24"/>
-        </w:rPr>
-        <w:t>; Va mostrando el primer vehículo de la cola uno detrás de otro.</w:t>
-      </w:r>
-    </w:p>
-    <w:p>
-      <w:pPr>
-        <w:pStyle w:val="Prrafodelista"/>
-        <w:rPr>
-          <w:sz w:val="24"/>
-          <w:szCs w:val="24"/>
-        </w:rPr>
-      </w:pPr>
-    </w:p>
-    <w:p>
-      <w:pPr>
-        <w:pStyle w:val="Prrafodelista"/>
-        <w:rPr>
-          <w:sz w:val="24"/>
-          <w:szCs w:val="24"/>
-        </w:rPr>
-      </w:pPr>
-    </w:p>
-    <w:p>
-      <w:pPr>
-        <w:pStyle w:val="Prrafodelista"/>
-        <w:rPr>
-          <w:sz w:val="24"/>
-          <w:szCs w:val="24"/>
-        </w:rPr>
-      </w:pPr>
-    </w:p>
-    <w:p>
-      <w:pPr>
-        <w:pStyle w:val="Prrafodelista"/>
-        <w:rPr>
-          <w:sz w:val="24"/>
-          <w:szCs w:val="24"/>
-        </w:rPr>
-      </w:pPr>
-    </w:p>
-    <w:p>
-      <w:pPr>
-        <w:pStyle w:val="Prrafodelista"/>
-        <w:rPr>
-          <w:sz w:val="24"/>
-          <w:szCs w:val="24"/>
-        </w:rPr>
-      </w:pPr>
-    </w:p>
-    <w:p>
-      <w:pPr>
-        <w:pStyle w:val="Prrafodelista"/>
-        <w:rPr>
-          <w:sz w:val="24"/>
-          <w:szCs w:val="24"/>
-        </w:rPr>
-      </w:pPr>
-    </w:p>
-    <w:p>
-      <w:pPr>
-        <w:pStyle w:val="Prrafodelista"/>
-        <w:rPr>
-          <w:sz w:val="24"/>
-          <w:szCs w:val="24"/>
-        </w:rPr>
-      </w:pPr>
-    </w:p>
-    <w:p>
-      <w:pPr>
-        <w:pStyle w:val="Prrafodelista"/>
-        <w:rPr>
-          <w:sz w:val="24"/>
-          <w:szCs w:val="24"/>
-        </w:rPr>
-      </w:pPr>
-    </w:p>
-    <w:p>
-      <w:pPr>
-        <w:pStyle w:val="Prrafodelista"/>
-        <w:rPr>
-          <w:sz w:val="24"/>
-          <w:szCs w:val="24"/>
-        </w:rPr>
-      </w:pPr>
-    </w:p>
-    <w:p>
-      <w:pPr>
-        <w:pStyle w:val="Prrafodelista"/>
-        <w:rPr>
-          <w:sz w:val="24"/>
-          <w:szCs w:val="24"/>
-        </w:rPr>
-      </w:pPr>
-    </w:p>
-    <w:p>
-      <w:pPr>
-        <w:pStyle w:val="Prrafodelista"/>
-        <w:rPr>
-          <w:sz w:val="24"/>
-          <w:szCs w:val="24"/>
-        </w:rPr>
-      </w:pPr>
-    </w:p>
-    <w:p>
-      <w:pPr>
-        <w:pStyle w:val="Prrafodelista"/>
-        <w:rPr>
-          <w:sz w:val="24"/>
-          <w:szCs w:val="24"/>
-        </w:rPr>
-      </w:pPr>
-      <w:r>
-        <w:rPr>
-          <w:sz w:val="24"/>
-          <w:szCs w:val="24"/>
-        </w:rPr>
-        <w:t>b.2) Para implementar ambos Tipos Abstractos de datos hemos usado memoria dinámica. Cada TAD consta de dos clases, la suya y el nodo. Un nodo es una celda que contiene un elemento de la estructura de datos además de un puntero que apunta al anterior nodo. En el caso de Colas, hay además un puntero que apunta al inicio, por donde salen los elementos y otro que apunta al final, por donde entran. La pila solo tiene uno apuntando al nodo que en ese momento sea la cima.</w:t>
-      </w:r>
-    </w:p>
-    <w:p>
-      <w:pPr>
-        <w:pStyle w:val="Prrafodelista"/>
-        <w:rPr>
-          <w:sz w:val="24"/>
-          <w:szCs w:val="24"/>
-        </w:rPr>
-      </w:pPr>
-      <w:r>
-        <w:rPr>
-          <w:sz w:val="24"/>
-          <w:szCs w:val="24"/>
-        </w:rPr>
-        <w:t>Las dificultades que nos hemos encontrado han principalmente sido trabajar con punteros, ya que nunca lo habíamos hecho, y aunque en java habíamos trabajado con clases en POO, al haber dos ficheros por clase y tantos métodos nos ha costado bastante más corregir los errores.</w:t>
-      </w:r>
-      <w:r>
-        <w:rPr>
-          <w:sz w:val="24"/>
-          <w:szCs w:val="24"/>
-        </w:rPr>
-        <w:tab/>
-      </w:r>
-    </w:p>
-    <w:p>
-      <w:pPr>
-        <w:pStyle w:val="Prrafodelista"/>
-        <w:rPr>
-          <w:sz w:val="24"/>
-          <w:szCs w:val="24"/>
-        </w:rPr>
-      </w:pPr>
-    </w:p>
-    <w:p>
-      <w:pPr>
-        <w:pStyle w:val="Prrafodelista"/>
-        <w:rPr>
-          <w:sz w:val="24"/>
-          <w:szCs w:val="24"/>
-        </w:rPr>
-      </w:pPr>
-      <w:r>
-        <w:rPr>
-          <w:sz w:val="24"/>
-          <w:szCs w:val="24"/>
-        </w:rPr>
-        <w:t xml:space="preserve">b.3) Como hemos mencionado anteriormente, contamos con una clase Nodo por cada TAD. Esta toma </w:t>
-      </w:r>
-      <w:proofErr w:type="gramStart"/>
-      <w:r>
-        <w:rPr>
-          <w:sz w:val="24"/>
-          <w:szCs w:val="24"/>
-        </w:rPr>
-        <w:t>como ”</w:t>
-      </w:r>
-      <w:proofErr w:type="spellStart"/>
-      <w:r>
-        <w:rPr>
-          <w:sz w:val="24"/>
-          <w:szCs w:val="24"/>
-        </w:rPr>
-        <w:t>friend</w:t>
-      </w:r>
-      <w:proofErr w:type="spellEnd"/>
-      <w:proofErr w:type="gramEnd"/>
-      <w:r>
-        <w:rPr>
-          <w:sz w:val="24"/>
-          <w:szCs w:val="24"/>
-        </w:rPr>
-        <w:t xml:space="preserve"> </w:t>
-      </w:r>
-      <w:proofErr w:type="spellStart"/>
-      <w:r>
-        <w:rPr>
-          <w:sz w:val="24"/>
-          <w:szCs w:val="24"/>
-        </w:rPr>
-        <w:t>class</w:t>
-      </w:r>
-      <w:proofErr w:type="spellEnd"/>
-      <w:r>
-        <w:rPr>
-          <w:sz w:val="24"/>
-          <w:szCs w:val="24"/>
-        </w:rPr>
-        <w:t>” a su TAD para que este pueda usarla sin problemas.</w:t>
-      </w:r>
-    </w:p>
-    <w:p>
-      <w:pPr>
-        <w:pStyle w:val="Prrafodelista"/>
-        <w:rPr>
-          <w:sz w:val="24"/>
-          <w:szCs w:val="24"/>
-        </w:rPr>
-      </w:pPr>
-      <w:r>
-        <w:rPr>
-          <w:sz w:val="24"/>
-          <w:szCs w:val="24"/>
-        </w:rPr>
-        <w:t xml:space="preserve">Para las colas, tomamos dos punteros a </w:t>
-      </w:r>
-      <w:proofErr w:type="spellStart"/>
-      <w:r>
-        <w:rPr>
-          <w:sz w:val="24"/>
-          <w:szCs w:val="24"/>
-        </w:rPr>
-        <w:t>NodoCola</w:t>
-      </w:r>
-      <w:proofErr w:type="spellEnd"/>
-      <w:r>
-        <w:rPr>
-          <w:sz w:val="24"/>
-          <w:szCs w:val="24"/>
-        </w:rPr>
-        <w:t xml:space="preserve">, primero y ultimo. Si la cola es </w:t>
-      </w:r>
-      <w:proofErr w:type="spellStart"/>
-      <w:r>
-        <w:rPr>
-          <w:sz w:val="24"/>
-          <w:szCs w:val="24"/>
-        </w:rPr>
-        <w:t>vacia</w:t>
-      </w:r>
-      <w:proofErr w:type="spellEnd"/>
-      <w:r>
-        <w:rPr>
-          <w:sz w:val="24"/>
-          <w:szCs w:val="24"/>
-        </w:rPr>
-        <w:t xml:space="preserve"> apuntan a NULL. Cada vez que queremos insertar un elemento creamos un nuevo </w:t>
-      </w:r>
-      <w:proofErr w:type="spellStart"/>
-      <w:r>
-        <w:rPr>
-          <w:sz w:val="24"/>
-          <w:szCs w:val="24"/>
-        </w:rPr>
-        <w:t>NodoCola</w:t>
-      </w:r>
-      <w:proofErr w:type="spellEnd"/>
-      <w:r>
-        <w:rPr>
-          <w:sz w:val="24"/>
-          <w:szCs w:val="24"/>
-        </w:rPr>
-        <w:t xml:space="preserve">; Si la cola es </w:t>
-      </w:r>
-      <w:proofErr w:type="spellStart"/>
-      <w:r>
-        <w:rPr>
-          <w:sz w:val="24"/>
-          <w:szCs w:val="24"/>
-        </w:rPr>
-        <w:t>vacia</w:t>
-      </w:r>
-      <w:proofErr w:type="spellEnd"/>
-      <w:r>
-        <w:rPr>
-          <w:sz w:val="24"/>
-          <w:szCs w:val="24"/>
-        </w:rPr>
-        <w:t xml:space="preserve"> tanto primero como ultimo apuntarán a el. </w:t>
-      </w:r>
-      <w:proofErr w:type="gramStart"/>
-      <w:r>
-        <w:rPr>
-          <w:sz w:val="24"/>
-          <w:szCs w:val="24"/>
-        </w:rPr>
-        <w:t>Sino</w:t>
-      </w:r>
-      <w:proofErr w:type="gramEnd"/>
-      <w:r>
-        <w:rPr>
-          <w:sz w:val="24"/>
-          <w:szCs w:val="24"/>
-        </w:rPr>
-        <w:t>, apuntamos el siguiente de ultimo al nuevo nodo y este lo convertimos en ultimo. Finalmente incrementamos la longitud de la cola en uno.</w:t>
+        <w:t xml:space="preserve"> tanto primero como ultimo apuntarán a el. Sino, apuntamos el siguiente de ultimo al nuevo nodo y este lo convertimos en ultimo. Finalmente incrementamos la longitud de la cola en uno.</w:t>
       </w:r>
     </w:p>
     <w:p>

</xml_diff>

<commit_message>
meter a camion + profundidad pila + cambios al menú + ratio
</commit_message>
<xml_diff>
--- a/PL1/Word.docx
+++ b/PL1/Word.docx
@@ -75,6 +75,24 @@
           <w:szCs w:val="24"/>
         </w:rPr>
         <w:t>Cambiar la implementación de mostrar cola? (ya se puede)</w:t>
+      </w:r>
+    </w:p>
+    <w:p>
+      <w:pPr>
+        <w:jc w:val="center"/>
+        <w:rPr>
+          <w:color w:val="FF0000"/>
+          <w:sz w:val="24"/>
+          <w:szCs w:val="24"/>
+        </w:rPr>
+      </w:pPr>
+      <w:r>
+        <w:rPr>
+          <w:color w:val="FF0000"/>
+          <w:sz w:val="24"/>
+          <w:szCs w:val="24"/>
+        </w:rPr>
+        <w:t>Comentar que hemos creado los métodos generar ns</w:t>
       </w:r>
     </w:p>
     <w:p>
@@ -221,24 +239,13 @@
           <w:u w:val="single"/>
         </w:rPr>
       </w:pPr>
-      <w:proofErr w:type="spellStart"/>
       <w:r>
         <w:rPr>
           <w:sz w:val="52"/>
           <w:szCs w:val="52"/>
           <w:u w:val="single"/>
         </w:rPr>
-        <w:lastRenderedPageBreak/>
-        <w:t>TAD´s</w:t>
-      </w:r>
-      <w:proofErr w:type="spellEnd"/>
-      <w:r>
-        <w:rPr>
-          <w:sz w:val="52"/>
-          <w:szCs w:val="52"/>
-          <w:u w:val="single"/>
-        </w:rPr>
-        <w:t xml:space="preserve"> implementados en el proyecto</w:t>
+        <w:t>TAD´s implementados en el proyecto</w:t>
       </w:r>
     </w:p>
     <w:p>
@@ -346,23 +353,7 @@
           <w:sz w:val="24"/>
           <w:szCs w:val="24"/>
         </w:rPr>
-        <w:t>Apilar(</w:t>
-      </w:r>
-      <w:proofErr w:type="spellStart"/>
-      <w:r>
-        <w:rPr>
-          <w:sz w:val="24"/>
-          <w:szCs w:val="24"/>
-        </w:rPr>
-        <w:t>Vehiculo</w:t>
-      </w:r>
-      <w:proofErr w:type="spellEnd"/>
-      <w:r>
-        <w:rPr>
-          <w:sz w:val="24"/>
-          <w:szCs w:val="24"/>
-        </w:rPr>
-        <w:t>): ; Añade un vehículo a la cima de la pila</w:t>
+        <w:t>Apilar(Vehiculo): ; Añade un vehículo a la cima de la pila</w:t>
       </w:r>
     </w:p>
     <w:p>
@@ -402,23 +393,7 @@
           <w:sz w:val="24"/>
           <w:szCs w:val="24"/>
         </w:rPr>
-        <w:t xml:space="preserve">Parcial </w:t>
-      </w:r>
-      <w:proofErr w:type="spellStart"/>
-      <w:r>
-        <w:rPr>
-          <w:sz w:val="24"/>
-          <w:szCs w:val="24"/>
-        </w:rPr>
-        <w:t>Desapilar</w:t>
-      </w:r>
-      <w:proofErr w:type="spellEnd"/>
-      <w:r>
-        <w:rPr>
-          <w:sz w:val="24"/>
-          <w:szCs w:val="24"/>
-        </w:rPr>
-        <w:t>(): ; Saca el ultimo vehículo añadido a la pila</w:t>
+        <w:t>Parcial Desapilar(): ; Saca el ultimo vehículo añadido a la pila</w:t>
       </w:r>
     </w:p>
     <w:p>
@@ -458,64 +433,23 @@
           <w:sz w:val="24"/>
           <w:szCs w:val="24"/>
         </w:rPr>
-        <w:t xml:space="preserve">Parcial Cima(): </w:t>
-      </w:r>
-      <w:proofErr w:type="spellStart"/>
-      <w:r>
-        <w:rPr>
-          <w:sz w:val="24"/>
-          <w:szCs w:val="24"/>
-        </w:rPr>
-        <w:t>Vehiculo</w:t>
-      </w:r>
-      <w:proofErr w:type="spellEnd"/>
-      <w:r>
-        <w:rPr>
-          <w:sz w:val="24"/>
-          <w:szCs w:val="24"/>
-        </w:rPr>
-        <w:t>; Muestra el último vehículo añadido a la pila</w:t>
-      </w:r>
-    </w:p>
-    <w:p>
-      <w:pPr>
-        <w:pStyle w:val="Prrafodelista"/>
-        <w:rPr>
-          <w:sz w:val="24"/>
-          <w:szCs w:val="24"/>
-        </w:rPr>
-      </w:pPr>
-      <w:proofErr w:type="spellStart"/>
-      <w:r>
-        <w:rPr>
-          <w:sz w:val="24"/>
-          <w:szCs w:val="24"/>
-        </w:rPr>
-        <w:t>Es_vacia</w:t>
-      </w:r>
-      <w:proofErr w:type="spellEnd"/>
-      <w:r>
-        <w:rPr>
-          <w:sz w:val="24"/>
-          <w:szCs w:val="24"/>
-        </w:rPr>
-        <w:t xml:space="preserve">(): </w:t>
-      </w:r>
-      <w:proofErr w:type="spellStart"/>
-      <w:r>
-        <w:rPr>
-          <w:sz w:val="24"/>
-          <w:szCs w:val="24"/>
-        </w:rPr>
-        <w:t>Bool</w:t>
-      </w:r>
-      <w:proofErr w:type="spellEnd"/>
-      <w:r>
-        <w:rPr>
-          <w:sz w:val="24"/>
-          <w:szCs w:val="24"/>
-        </w:rPr>
-        <w:t>; Devuelve True si la pila está vacía</w:t>
+        <w:t>Parcial Cima(): Vehiculo; Muestra el último vehículo añadido a la pila</w:t>
+      </w:r>
+    </w:p>
+    <w:p>
+      <w:pPr>
+        <w:pStyle w:val="Prrafodelista"/>
+        <w:rPr>
+          <w:sz w:val="24"/>
+          <w:szCs w:val="24"/>
+        </w:rPr>
+      </w:pPr>
+      <w:r>
+        <w:rPr>
+          <w:sz w:val="24"/>
+          <w:szCs w:val="24"/>
+        </w:rPr>
+        <w:t>Es_vacia(): Bool; Devuelve True si la pila está vacía</w:t>
       </w:r>
     </w:p>
     <w:p>
@@ -687,23 +621,7 @@
           <w:sz w:val="24"/>
           <w:szCs w:val="24"/>
         </w:rPr>
-        <w:t>Encolar(</w:t>
-      </w:r>
-      <w:proofErr w:type="spellStart"/>
-      <w:r>
-        <w:rPr>
-          <w:sz w:val="24"/>
-          <w:szCs w:val="24"/>
-        </w:rPr>
-        <w:t>Vehiculo</w:t>
-      </w:r>
-      <w:proofErr w:type="spellEnd"/>
-      <w:r>
-        <w:rPr>
-          <w:sz w:val="24"/>
-          <w:szCs w:val="24"/>
-        </w:rPr>
-        <w:t>): ; Añade un vehículo al final de la cola</w:t>
+        <w:t>Encolar(Vehiculo): ; Añade un vehículo al final de la cola</w:t>
       </w:r>
     </w:p>
     <w:p>
@@ -812,103 +730,44 @@
           <w:szCs w:val="24"/>
         </w:rPr>
       </w:pPr>
-      <w:proofErr w:type="spellStart"/>
-      <w:r>
-        <w:rPr>
-          <w:sz w:val="24"/>
-          <w:szCs w:val="24"/>
-        </w:rPr>
-        <w:t>Get_longitud</w:t>
-      </w:r>
-      <w:proofErr w:type="spellEnd"/>
-      <w:r>
-        <w:rPr>
-          <w:sz w:val="24"/>
-          <w:szCs w:val="24"/>
-        </w:rPr>
-        <w:t>(): Entero; Devuelve la longitud de la cola, 0 si es vacía</w:t>
-      </w:r>
-    </w:p>
-    <w:p>
-      <w:pPr>
-        <w:pStyle w:val="Prrafodelista"/>
-        <w:rPr>
-          <w:sz w:val="24"/>
-          <w:szCs w:val="24"/>
-        </w:rPr>
-      </w:pPr>
-      <w:proofErr w:type="spellStart"/>
-      <w:r>
-        <w:rPr>
-          <w:sz w:val="24"/>
-          <w:szCs w:val="24"/>
-        </w:rPr>
-        <w:t>Es_vacia</w:t>
-      </w:r>
-      <w:proofErr w:type="spellEnd"/>
-      <w:r>
-        <w:rPr>
-          <w:sz w:val="24"/>
-          <w:szCs w:val="24"/>
-        </w:rPr>
-        <w:t xml:space="preserve">(): </w:t>
-      </w:r>
-      <w:proofErr w:type="spellStart"/>
-      <w:r>
-        <w:rPr>
-          <w:sz w:val="24"/>
-          <w:szCs w:val="24"/>
-        </w:rPr>
-        <w:t>Bool</w:t>
-      </w:r>
-      <w:proofErr w:type="spellEnd"/>
-      <w:r>
-        <w:rPr>
-          <w:sz w:val="24"/>
-          <w:szCs w:val="24"/>
-        </w:rPr>
-        <w:t>; Devuelve True si la cola es vacía</w:t>
-      </w:r>
-    </w:p>
-    <w:p>
-      <w:pPr>
-        <w:pStyle w:val="Prrafodelista"/>
-        <w:rPr>
-          <w:sz w:val="24"/>
-          <w:szCs w:val="24"/>
-        </w:rPr>
-      </w:pPr>
-      <w:proofErr w:type="spellStart"/>
-      <w:r>
-        <w:rPr>
-          <w:sz w:val="24"/>
-          <w:szCs w:val="24"/>
-        </w:rPr>
-        <w:t>Mostrar_cola</w:t>
-      </w:r>
-      <w:proofErr w:type="spellEnd"/>
-      <w:r>
-        <w:rPr>
-          <w:sz w:val="24"/>
-          <w:szCs w:val="24"/>
-        </w:rPr>
-        <w:t xml:space="preserve">(): </w:t>
-      </w:r>
-      <w:proofErr w:type="spellStart"/>
-      <w:r>
-        <w:rPr>
-          <w:sz w:val="24"/>
-          <w:szCs w:val="24"/>
-        </w:rPr>
-        <w:t>Vehiculos</w:t>
-      </w:r>
-      <w:proofErr w:type="spellEnd"/>
-      <w:r>
-        <w:rPr>
-          <w:sz w:val="24"/>
-          <w:szCs w:val="24"/>
-        </w:rPr>
-        <w:t>; Va mostrando el primer vehículo de la cola uno detrás de otro.</w:t>
+      <w:r>
+        <w:rPr>
+          <w:sz w:val="24"/>
+          <w:szCs w:val="24"/>
+        </w:rPr>
+        <w:t>Get_longitud(): Entero; Devuelve la longitud de la cola, 0 si es vacía</w:t>
+      </w:r>
+    </w:p>
+    <w:p>
+      <w:pPr>
+        <w:pStyle w:val="Prrafodelista"/>
+        <w:rPr>
+          <w:sz w:val="24"/>
+          <w:szCs w:val="24"/>
+        </w:rPr>
+      </w:pPr>
+      <w:r>
+        <w:rPr>
+          <w:sz w:val="24"/>
+          <w:szCs w:val="24"/>
+        </w:rPr>
+        <w:t>Es_vacia(): Bool; Devuelve True si la cola es vacía</w:t>
+      </w:r>
+    </w:p>
+    <w:p>
+      <w:pPr>
+        <w:pStyle w:val="Prrafodelista"/>
+        <w:rPr>
+          <w:sz w:val="24"/>
+          <w:szCs w:val="24"/>
+        </w:rPr>
+      </w:pPr>
+      <w:r>
+        <w:rPr>
+          <w:sz w:val="24"/>
+          <w:szCs w:val="24"/>
+        </w:rPr>
+        <w:t>Mostrar_cola(): Vehiculos; Va mostrando el primer vehículo de la cola uno detrás de otro.</w:t>
       </w:r>
     </w:p>
     <w:p>
@@ -1085,119 +944,30 @@
           <w:sz w:val="24"/>
           <w:szCs w:val="24"/>
         </w:rPr>
-        <w:t>b.3) Como hemos mencionado anteriormente, contamos con una clase Nodo por cada TAD. Esta toma como ”</w:t>
-      </w:r>
-      <w:proofErr w:type="spellStart"/>
-      <w:r>
-        <w:rPr>
-          <w:sz w:val="24"/>
-          <w:szCs w:val="24"/>
-        </w:rPr>
-        <w:t>friend</w:t>
-      </w:r>
-      <w:proofErr w:type="spellEnd"/>
-      <w:r>
-        <w:rPr>
-          <w:sz w:val="24"/>
-          <w:szCs w:val="24"/>
-        </w:rPr>
-        <w:t xml:space="preserve"> </w:t>
-      </w:r>
-      <w:proofErr w:type="spellStart"/>
-      <w:r>
-        <w:rPr>
-          <w:sz w:val="24"/>
-          <w:szCs w:val="24"/>
-        </w:rPr>
-        <w:t>class</w:t>
-      </w:r>
-      <w:proofErr w:type="spellEnd"/>
-      <w:r>
-        <w:rPr>
-          <w:sz w:val="24"/>
-          <w:szCs w:val="24"/>
-        </w:rPr>
-        <w:t>” a su TAD para que este pueda usarla sin problemas.</w:t>
-      </w:r>
-    </w:p>
-    <w:p>
-      <w:pPr>
-        <w:pStyle w:val="Prrafodelista"/>
-        <w:rPr>
-          <w:sz w:val="24"/>
-          <w:szCs w:val="24"/>
-        </w:rPr>
-      </w:pPr>
-      <w:r>
-        <w:rPr>
-          <w:sz w:val="24"/>
-          <w:szCs w:val="24"/>
-        </w:rPr>
-        <w:t xml:space="preserve">Para las colas, tomamos dos punteros a </w:t>
-      </w:r>
-      <w:proofErr w:type="spellStart"/>
-      <w:r>
-        <w:rPr>
-          <w:sz w:val="24"/>
-          <w:szCs w:val="24"/>
-        </w:rPr>
-        <w:t>NodoCola</w:t>
-      </w:r>
-      <w:proofErr w:type="spellEnd"/>
-      <w:r>
-        <w:rPr>
-          <w:sz w:val="24"/>
-          <w:szCs w:val="24"/>
-        </w:rPr>
-        <w:t xml:space="preserve">, primero y ultimo. Si la cola es </w:t>
-      </w:r>
-      <w:proofErr w:type="spellStart"/>
-      <w:r>
-        <w:rPr>
-          <w:sz w:val="24"/>
-          <w:szCs w:val="24"/>
-        </w:rPr>
-        <w:t>vacia</w:t>
-      </w:r>
-      <w:proofErr w:type="spellEnd"/>
-      <w:r>
-        <w:rPr>
-          <w:sz w:val="24"/>
-          <w:szCs w:val="24"/>
-        </w:rPr>
-        <w:t xml:space="preserve"> apuntan a NULL. Cada vez que queremos insertar un elemento creamos un nuevo </w:t>
-      </w:r>
-      <w:proofErr w:type="spellStart"/>
-      <w:r>
-        <w:rPr>
-          <w:sz w:val="24"/>
-          <w:szCs w:val="24"/>
-        </w:rPr>
-        <w:t>NodoCola</w:t>
-      </w:r>
-      <w:proofErr w:type="spellEnd"/>
-      <w:r>
-        <w:rPr>
-          <w:sz w:val="24"/>
-          <w:szCs w:val="24"/>
-        </w:rPr>
-        <w:t xml:space="preserve">; Si la cola es </w:t>
-      </w:r>
-      <w:proofErr w:type="spellStart"/>
-      <w:r>
-        <w:rPr>
-          <w:sz w:val="24"/>
-          <w:szCs w:val="24"/>
-        </w:rPr>
-        <w:t>vacia</w:t>
-      </w:r>
-      <w:proofErr w:type="spellEnd"/>
-      <w:r>
-        <w:rPr>
-          <w:sz w:val="24"/>
-          <w:szCs w:val="24"/>
-        </w:rPr>
-        <w:t xml:space="preserve"> tanto primero como ultimo apuntarán a el. Sino, apuntamos el siguiente de ultimo al nuevo nodo y este lo convertimos en ultimo. Finalmente incrementamos la longitud de la cola en uno.</w:t>
+        <w:t>b.3) Como hemos mencionado anteriormente, contamos con una clase Nodo por cada TAD. Esta toma como ”friend class” a su TAD para que este pueda usarla sin problemas.</w:t>
+      </w:r>
+    </w:p>
+    <w:p>
+      <w:pPr>
+        <w:pStyle w:val="Prrafodelista"/>
+        <w:rPr>
+          <w:sz w:val="24"/>
+          <w:szCs w:val="24"/>
+        </w:rPr>
+      </w:pPr>
+      <w:r>
+        <w:rPr>
+          <w:sz w:val="24"/>
+          <w:szCs w:val="24"/>
+        </w:rPr>
+        <w:t>Para las colas, tomamos dos punteros a NodoCola, primero y ultimo. Si la cola es vacia apuntan a NULL. Cada vez que queremos insertar un elemento creamos un nuevo NodoCola</w:t>
+      </w:r>
+      <w:r>
+        <w:rPr>
+          <w:sz w:val="24"/>
+          <w:szCs w:val="24"/>
+        </w:rPr>
+        <w:t>; Si la cola es vacia tanto primero como ultimo apuntarán a el. Sino, apuntamos el siguiente de ultimo al nuevo nodo y este lo convertimos en ultimo. Finalmente incrementamos la longitud de la cola en uno.</w:t>
       </w:r>
     </w:p>
     <w:p>

</xml_diff>